<commit_message>
appended to M1 and updated Section 1 of M2
</commit_message>
<xml_diff>
--- a/Milestones/M1/Milestone 1 Documentation.docx
+++ b/Milestones/M1/Milestone 1 Documentation.docx
@@ -2407,7 +2407,7 @@
         <w:t>Registered Us</w:t>
       </w:r>
       <w:r>
-        <w:t>er (Therapist or Patient)</w:t>
+        <w:t>er</w:t>
       </w:r>
       <w:r>
         <w:t>: A user who has an account and is currently logged in. They use the website to access their personal information pertaining to their physical therapy.</w:t>
@@ -2495,10 +2495,22 @@
         </w:numPr>
       </w:pPr>
       <w:r>
-        <w:t>Directory: A page listing of all therapists currently enrolled in the system and their physical office location, if applicable.</w:t>
-      </w:r>
-      <w:r>
-        <w:t xml:space="preserve"> This will be visible by both the therapists and patients. The directory will facilitate patients finding a therapist and help therapists refer current patients to other offices in the event they need to change providers or move during the course of treatment and would like to stay within the virtual physical therapy network.</w:t>
+        <w:t>Directory</w:t>
+      </w:r>
+      <w:r>
+        <w:t>: A listing</w:t>
+      </w:r>
+      <w:r>
+        <w:t xml:space="preserve"> of all therapists currently enrolled in the system and their physical office location, if applicable.</w:t>
+      </w:r>
+      <w:r>
+        <w:t xml:space="preserve"> This will be </w:t>
+      </w:r>
+      <w:r>
+        <w:t>searchable</w:t>
+      </w:r>
+      <w:r>
+        <w:t xml:space="preserve"> by both the therapists and patients. The directory will facilitate patients finding a therapist and help therapists refer current patients to other offices in the event they need to change providers or move during the course of treatment and would like to stay within the virtual physical therapy network.</w:t>
       </w:r>
       <w:r>
         <w:t xml:space="preserve"> </w:t>
@@ -2552,7 +2564,46 @@
         </w:numPr>
       </w:pPr>
       <w:r>
+        <w:t>Generated Workout Library: Each therapist will have a collection of custom workout regimens that have been created by them. These will be accessible and sharable between therapists to help expedite the process of assigning workouts to patients.</w:t>
+      </w:r>
+    </w:p>
+    <w:p>
+      <w:pPr>
+        <w:pStyle w:val="ListParagraph"/>
+        <w:numPr>
+          <w:ilvl w:val="0"/>
+          <w:numId w:val="15"/>
+        </w:numPr>
+      </w:pPr>
+      <w:r>
         <w:t xml:space="preserve">Patient Profile: A page detailing the patient’s injuries, current exercise regimen, and uploaded videos for assessment. </w:t>
+      </w:r>
+    </w:p>
+    <w:p>
+      <w:pPr>
+        <w:pStyle w:val="ListParagraph"/>
+        <w:numPr>
+          <w:ilvl w:val="0"/>
+          <w:numId w:val="15"/>
+        </w:numPr>
+      </w:pPr>
+      <w:r>
+        <w:t xml:space="preserve">Messages: A collection of messages </w:t>
+      </w:r>
+      <w:r>
+        <w:t>sent between patients and therapists via end to end encryption (E2EE)</w:t>
+      </w:r>
+    </w:p>
+    <w:p>
+      <w:pPr>
+        <w:pStyle w:val="ListParagraph"/>
+        <w:numPr>
+          <w:ilvl w:val="0"/>
+          <w:numId w:val="15"/>
+        </w:numPr>
+      </w:pPr>
+      <w:r>
+        <w:t xml:space="preserve">Progress log: A collection of text entries relating to each patient, written by the therapist, to detail their progression during course of treatment and any other relevant thoughts the therapist has about their condition and improvement. </w:t>
       </w:r>
     </w:p>
     <w:p>
@@ -2677,6 +2728,7 @@
           </w:tcPr>
           <w:p>
             <w:r>
+              <w:lastRenderedPageBreak/>
               <w:t>FR 2</w:t>
             </w:r>
           </w:p>
@@ -2824,7 +2876,6 @@
           </w:tcPr>
           <w:p>
             <w:r>
-              <w:lastRenderedPageBreak/>
               <w:t>FR 6</w:t>
             </w:r>
           </w:p>
@@ -3540,6 +3591,7 @@
           </w:tcPr>
           <w:p>
             <w:r>
+              <w:lastRenderedPageBreak/>
               <w:t>PT able to receive email notification. (Admin, User, 1)</w:t>
             </w:r>
           </w:p>
@@ -3616,7 +3668,13 @@
           </w:tcPr>
           <w:p>
             <w:r>
-              <w:t>PT able to track duration of each patients. (Admin, User,1)</w:t>
+              <w:t xml:space="preserve">PT able to track </w:t>
+            </w:r>
+            <w:r>
+              <w:t xml:space="preserve">progress </w:t>
+            </w:r>
+            <w:r>
+              <w:t>of each patients. (Admin, User,1)</w:t>
             </w:r>
           </w:p>
         </w:tc>
@@ -3667,9 +3725,13 @@
               <w:jc w:val="center"/>
             </w:pPr>
             <w:r>
-              <w:t>1-3</w:t>
-            </w:r>
-          </w:p>
+              <w:t>1-</w:t>
+            </w:r>
+            <w:r>
+              <w:t>4</w:t>
+            </w:r>
+          </w:p>
+          <w:p/>
         </w:tc>
       </w:tr>
       <w:tr>
@@ -3679,7 +3741,6 @@
           </w:tcPr>
           <w:p>
             <w:r>
-              <w:lastRenderedPageBreak/>
               <w:t>FR 2</w:t>
             </w:r>
             <w:r>
@@ -4149,6 +4210,7 @@
         <w:ind w:left="720"/>
       </w:pPr>
       <w:r>
+        <w:lastRenderedPageBreak/>
         <w:t xml:space="preserve">     Integrity: Data maintenance and accuracy without corruption</w:t>
       </w:r>
     </w:p>
@@ -4223,7 +4285,6 @@
         <w:ind w:left="1800"/>
       </w:pPr>
       <w:r>
-        <w:lastRenderedPageBreak/>
         <w:t>Dynamic scaling</w:t>
       </w:r>
       <w:r>
@@ -4599,6 +4660,7 @@
         <w:ind w:left="720"/>
       </w:pPr>
       <w:r>
+        <w:lastRenderedPageBreak/>
         <w:t xml:space="preserve">     Interoperability: Extent of software interfacing with other systems</w:t>
       </w:r>
     </w:p>
@@ -4704,7 +4766,6 @@
         <w:ind w:left="1800"/>
       </w:pPr>
       <w:r>
-        <w:lastRenderedPageBreak/>
         <w:t>Developed for different OS platforms</w:t>
       </w:r>
     </w:p>
@@ -5136,6 +5197,7 @@
               <w:rPr>
                 <w:b w:val="0"/>
               </w:rPr>
+              <w:lastRenderedPageBreak/>
               <w:t>Allow the therapist to send exercises to the patient directly</w:t>
             </w:r>
           </w:p>
@@ -5179,11 +5241,7 @@
         <w:ind w:left="360" w:firstLine="720"/>
       </w:pPr>
       <w:r>
-        <w:t xml:space="preserve">Most apps seem to be “one or the other”, either focused on giving the patient as much information as possible but not giving therapists a way to work with them directly, or </w:t>
-      </w:r>
-      <w:r>
-        <w:lastRenderedPageBreak/>
-        <w:t>giving therapists lots of control and ways of monitoring their patients but without providing the patient with ways of handling information or examining exercise routines. We are seeking to have the best of both worlds. We are focused on giving the therapist the most that we can, but without forgetting about the patient.</w:t>
+        <w:t>Most apps seem to be “one or the other”, either focused on giving the patient as much information as possible but not giving therapists a way to work with them directly, or giving therapists lots of control and ways of monitoring their patients but without providing the patient with ways of handling information or examining exercise routines. We are seeking to have the best of both worlds. We are focused on giving the therapist the most that we can, but without forgetting about the patient.</w:t>
       </w:r>
     </w:p>
     <w:p>
@@ -5302,13 +5360,8 @@
         <w:t>requires</w:t>
       </w:r>
       <w:r>
-        <w:t xml:space="preserve"> </w:t>
-      </w:r>
-      <w:proofErr w:type="spellStart"/>
-      <w:r>
-        <w:t>polyfills</w:t>
-      </w:r>
-      <w:proofErr w:type="spellEnd"/>
+        <w:t xml:space="preserve"> polyfills</w:t>
+      </w:r>
     </w:p>
     <w:p>
       <w:pPr>
@@ -5318,11 +5371,9 @@
           <w:numId w:val="1"/>
         </w:numPr>
       </w:pPr>
-      <w:proofErr w:type="spellStart"/>
       <w:r>
         <w:t>Phonegap</w:t>
       </w:r>
-      <w:proofErr w:type="spellEnd"/>
     </w:p>
     <w:p>
       <w:pPr>
@@ -5369,13 +5420,8 @@
         </w:numPr>
       </w:pPr>
       <w:r>
-        <w:t xml:space="preserve">Supported Browsers: Chrome (version 49 or greater), Firefox (version 52 or greater), Safari (version 10 or greater), Internet Explorer v.11, </w:t>
-      </w:r>
-      <w:proofErr w:type="spellStart"/>
-      <w:r>
-        <w:t>GoogleBot</w:t>
-      </w:r>
-      <w:proofErr w:type="spellEnd"/>
+        <w:t>Supported Browsers: Chrome (version 49 or greater), Firefox (version 52 or greater), Safari (version 10 or greater), Internet Explorer v.11, GoogleBot</w:t>
+      </w:r>
     </w:p>
     <w:p>
       <w:pPr>
@@ -5482,6 +5528,7 @@
         </w:numPr>
       </w:pPr>
       <w:r>
+        <w:lastRenderedPageBreak/>
         <w:t>MongoDB</w:t>
       </w:r>
     </w:p>
@@ -5612,13 +5659,8 @@
         <w:ind w:left="720"/>
       </w:pPr>
       <w:r>
-        <w:t xml:space="preserve">Front End Dev: Michael </w:t>
-      </w:r>
-      <w:proofErr w:type="spellStart"/>
-      <w:r>
-        <w:t>Canson</w:t>
-      </w:r>
-      <w:proofErr w:type="spellEnd"/>
+        <w:t>Front End Dev: Michael Canson</w:t>
+      </w:r>
     </w:p>
     <w:p>
       <w:pPr>

</xml_diff>

<commit_message>
updated M2 section 1 and 2
</commit_message>
<xml_diff>
--- a/Milestones/M1/Milestone 1 Documentation.docx
+++ b/Milestones/M1/Milestone 1 Documentation.docx
@@ -2702,7 +2702,13 @@
           </w:tcPr>
           <w:p>
             <w:r>
-              <w:t>PTs and User able to create their profile with relevant details. (Admin, User, 1)</w:t>
+              <w:t>PT</w:t>
+            </w:r>
+            <w:r>
+              <w:t xml:space="preserve"> and Admin </w:t>
+            </w:r>
+            <w:r>
+              <w:t>able to create their profile with relevant details. (Admin, User, 1)</w:t>
             </w:r>
           </w:p>
         </w:tc>
@@ -2739,7 +2745,7 @@
           </w:tcPr>
           <w:p>
             <w:r>
-              <w:t>Admin User able to delete or modified PTs User profile. (Admin, 1)</w:t>
+              <w:t>Admin able to delete or modified PTs User profile. (Admin, 1)</w:t>
             </w:r>
           </w:p>
         </w:tc>
@@ -2752,7 +2758,7 @@
               <w:jc w:val="center"/>
             </w:pPr>
             <w:r>
-              <w:t>1-3</w:t>
+              <w:t>4</w:t>
             </w:r>
           </w:p>
         </w:tc>
@@ -2876,10 +2882,12 @@
           </w:tcPr>
           <w:p>
             <w:r>
-              <w:t>FR 6</w:t>
-            </w:r>
-          </w:p>
-          <w:p/>
+              <w:t xml:space="preserve">FR </w:t>
+            </w:r>
+            <w:r>
+              <w:t>6</w:t>
+            </w:r>
+          </w:p>
         </w:tc>
         <w:tc>
           <w:tcPr>
@@ -2887,7 +2895,19 @@
           </w:tcPr>
           <w:p>
             <w:r>
-              <w:t>Patient able to select privacy setting for uploaded video for sharing or private use. (User, 1)</w:t>
+              <w:t xml:space="preserve">PT able to delete </w:t>
+            </w:r>
+            <w:r>
+              <w:t>uploaded</w:t>
+            </w:r>
+            <w:r>
+              <w:t xml:space="preserve"> video in the </w:t>
+            </w:r>
+            <w:r>
+              <w:t xml:space="preserve">patient </w:t>
+            </w:r>
+            <w:r>
+              <w:t>library (Admin, User, 1)</w:t>
             </w:r>
           </w:p>
         </w:tc>
@@ -2900,7 +2920,7 @@
               <w:jc w:val="center"/>
             </w:pPr>
             <w:r>
-              <w:t>1,3</w:t>
+              <w:t>1-4</w:t>
             </w:r>
           </w:p>
         </w:tc>
@@ -2925,16 +2945,10 @@
           </w:tcPr>
           <w:p>
             <w:r>
-              <w:t xml:space="preserve">PT able to delete training video in the </w:t>
-            </w:r>
-            <w:r>
-              <w:t xml:space="preserve">patient </w:t>
-            </w:r>
-            <w:r>
-              <w:t>library</w:t>
-            </w:r>
-            <w:r>
-              <w:t>, upon request of patient</w:t>
+              <w:t>PT able to pick training video from the library for customized exercise</w:t>
+            </w:r>
+            <w:r>
+              <w:t xml:space="preserve"> plan</w:t>
             </w:r>
             <w:r>
               <w:t>. (Admin, User, 1)</w:t>
@@ -2950,7 +2964,7 @@
               <w:jc w:val="center"/>
             </w:pPr>
             <w:r>
-              <w:t>1-4</w:t>
+              <w:t>1-3</w:t>
             </w:r>
           </w:p>
         </w:tc>
@@ -2975,13 +2989,7 @@
           </w:tcPr>
           <w:p>
             <w:r>
-              <w:t>PT able to pick training video from the library for customized exercise</w:t>
-            </w:r>
-            <w:r>
-              <w:t xml:space="preserve"> plan</w:t>
-            </w:r>
-            <w:r>
-              <w:t>. (Admin, User, 1)</w:t>
+              <w:t>PT able to drag and drop exercises from the library. (Admin, User, 1)</w:t>
             </w:r>
           </w:p>
         </w:tc>
@@ -3019,7 +3027,13 @@
           </w:tcPr>
           <w:p>
             <w:r>
-              <w:t>PT able to drag and drop exercises from the library. (Admin, User, 1)</w:t>
+              <w:t>PT</w:t>
+            </w:r>
+            <w:r>
+              <w:t xml:space="preserve"> </w:t>
+            </w:r>
+            <w:r>
+              <w:t>able to add customized exercise plan for specific patient. (Admin, User, 1)</w:t>
             </w:r>
           </w:p>
         </w:tc>
@@ -3044,10 +3058,10 @@
           </w:tcPr>
           <w:p>
             <w:r>
-              <w:t xml:space="preserve">FR </w:t>
-            </w:r>
-            <w:r>
-              <w:t>10</w:t>
+              <w:t>FR 1</w:t>
+            </w:r>
+            <w:r>
+              <w:t>0</w:t>
             </w:r>
           </w:p>
         </w:tc>
@@ -3057,13 +3071,13 @@
           </w:tcPr>
           <w:p>
             <w:r>
-              <w:t>PT</w:t>
-            </w:r>
-            <w:r>
-              <w:t xml:space="preserve"> </w:t>
-            </w:r>
-            <w:r>
-              <w:t>able to add customized exercise plan for specific patient. (Admin, User, 1)</w:t>
+              <w:t>PT able to assign exist</w:t>
+            </w:r>
+            <w:r>
+              <w:t xml:space="preserve">ing </w:t>
+            </w:r>
+            <w:r>
+              <w:t>exercise plan for different patient. (Admin, User, 1)</w:t>
             </w:r>
           </w:p>
         </w:tc>
@@ -3101,7 +3115,7 @@
           </w:tcPr>
           <w:p>
             <w:r>
-              <w:t>PT able to assign existed exercise plan for different patient. (Admin, User, 1)</w:t>
+              <w:t>PT able to view current patient home exercise plan. (Admin, User, 1)</w:t>
             </w:r>
           </w:p>
         </w:tc>
@@ -3139,7 +3153,7 @@
           </w:tcPr>
           <w:p>
             <w:r>
-              <w:t>PT able to view current patient home exercise plan. (Admin, User, 1)</w:t>
+              <w:t>PT able to view the patient video history (Admin, User, 1)</w:t>
             </w:r>
           </w:p>
         </w:tc>
@@ -3177,7 +3191,13 @@
           </w:tcPr>
           <w:p>
             <w:r>
-              <w:t>PT able to view the patient video history (Admin, User, 1)</w:t>
+              <w:t xml:space="preserve">PT able to draw line directly on the video. (Admin, User, </w:t>
+            </w:r>
+            <w:r>
+              <w:t>3</w:t>
+            </w:r>
+            <w:r>
+              <w:t>)</w:t>
             </w:r>
           </w:p>
         </w:tc>
@@ -3215,13 +3235,7 @@
           </w:tcPr>
           <w:p>
             <w:r>
-              <w:t xml:space="preserve">PT able to draw line directly on the video. (Admin, User, </w:t>
-            </w:r>
-            <w:r>
-              <w:t>3</w:t>
-            </w:r>
-            <w:r>
-              <w:t>)</w:t>
+              <w:t>PT should be able to calculate angles automatically from the patient’s video. (Admin, User, 3)</w:t>
             </w:r>
           </w:p>
         </w:tc>
@@ -3259,7 +3273,19 @@
           </w:tcPr>
           <w:p>
             <w:r>
-              <w:t>PT should be able to calculate angles automatically from the patient’s video. (Admin, User, 3)</w:t>
+              <w:t>PT</w:t>
+            </w:r>
+            <w:r>
+              <w:t xml:space="preserve"> </w:t>
+            </w:r>
+            <w:r>
+              <w:t xml:space="preserve">should be able to estimate the pose from the patient’s video. (Admin, User, </w:t>
+            </w:r>
+            <w:r>
+              <w:t>3</w:t>
+            </w:r>
+            <w:r>
+              <w:t>)</w:t>
             </w:r>
           </w:p>
         </w:tc>
@@ -3297,19 +3323,7 @@
           </w:tcPr>
           <w:p>
             <w:r>
-              <w:t>PT</w:t>
-            </w:r>
-            <w:r>
-              <w:t xml:space="preserve"> </w:t>
-            </w:r>
-            <w:r>
-              <w:t xml:space="preserve">should be able to estimate the pose from the patient’s video. (Admin, User, </w:t>
-            </w:r>
-            <w:r>
-              <w:t>3</w:t>
-            </w:r>
-            <w:r>
-              <w:t>)</w:t>
+              <w:t>PT able to give feedback to patients by text format. (Admin, User, 1)</w:t>
             </w:r>
           </w:p>
         </w:tc>
@@ -3334,10 +3348,7 @@
           </w:tcPr>
           <w:p>
             <w:r>
-              <w:t>FR 1</w:t>
-            </w:r>
-            <w:r>
-              <w:t>7</w:t>
+              <w:t>FR 17</w:t>
             </w:r>
           </w:p>
         </w:tc>
@@ -3347,7 +3358,7 @@
           </w:tcPr>
           <w:p>
             <w:r>
-              <w:t>PT able to give feedback to patients by text format. (Admin, User, 1)</w:t>
+              <w:t>PT able to share videos of exercises with other’s PT. (Admin, User, 2)</w:t>
             </w:r>
           </w:p>
         </w:tc>
@@ -3372,10 +3383,7 @@
           </w:tcPr>
           <w:p>
             <w:r>
-              <w:t>FR 1</w:t>
-            </w:r>
-            <w:r>
-              <w:t>8</w:t>
+              <w:t>FR 18</w:t>
             </w:r>
           </w:p>
         </w:tc>
@@ -3385,7 +3393,7 @@
           </w:tcPr>
           <w:p>
             <w:r>
-              <w:t>PT able to give feedback to patients by video format. (Admin, User, 1)</w:t>
+              <w:t>PT able to share videos of exercise with other’s patients, when permission is granted. (Admin, User, 2)</w:t>
             </w:r>
           </w:p>
         </w:tc>
@@ -3398,7 +3406,7 @@
               <w:jc w:val="center"/>
             </w:pPr>
             <w:r>
-              <w:t>1-3</w:t>
+              <w:t>1-4</w:t>
             </w:r>
           </w:p>
         </w:tc>
@@ -3410,10 +3418,7 @@
           </w:tcPr>
           <w:p>
             <w:r>
-              <w:t>FR 1</w:t>
-            </w:r>
-            <w:r>
-              <w:t>9</w:t>
+              <w:t>FR 19</w:t>
             </w:r>
           </w:p>
         </w:tc>
@@ -3423,13 +3428,7 @@
           </w:tcPr>
           <w:p>
             <w:r>
-              <w:t>PT</w:t>
-            </w:r>
-            <w:r>
-              <w:t xml:space="preserve"> </w:t>
-            </w:r>
-            <w:r>
-              <w:t>able to share videos of exercises with other’s PT. (Admin, User, 2)</w:t>
+              <w:t>Patient able to ask question via text communication. (Admin, User, 1)</w:t>
             </w:r>
           </w:p>
         </w:tc>
@@ -3454,10 +3453,7 @@
           </w:tcPr>
           <w:p>
             <w:r>
-              <w:t xml:space="preserve">FR </w:t>
-            </w:r>
-            <w:r>
-              <w:t>20</w:t>
+              <w:t>FR 20</w:t>
             </w:r>
           </w:p>
         </w:tc>
@@ -3467,13 +3463,7 @@
           </w:tcPr>
           <w:p>
             <w:r>
-              <w:t>PT able to share videos of exercise with other’s patients</w:t>
-            </w:r>
-            <w:r>
-              <w:t>, when permission is granted</w:t>
-            </w:r>
-            <w:r>
-              <w:t>. (Admin, User, 2)</w:t>
+              <w:t>PT able to response question via text communication. (Admin, User, 1)</w:t>
             </w:r>
           </w:p>
         </w:tc>
@@ -3486,7 +3476,7 @@
               <w:jc w:val="center"/>
             </w:pPr>
             <w:r>
-              <w:t>1-4</w:t>
+              <w:t>1-3</w:t>
             </w:r>
           </w:p>
         </w:tc>
@@ -3498,10 +3488,7 @@
           </w:tcPr>
           <w:p>
             <w:r>
-              <w:t>FR 2</w:t>
-            </w:r>
-            <w:r>
-              <w:t>1</w:t>
+              <w:t xml:space="preserve">FR 21 </w:t>
             </w:r>
           </w:p>
         </w:tc>
@@ -3511,7 +3498,7 @@
           </w:tcPr>
           <w:p>
             <w:r>
-              <w:t>Patient able to ask question via text communication. (Admin, User, 1)</w:t>
+              <w:t>PT able to receive email notification. (Admin, User, 1)</w:t>
             </w:r>
           </w:p>
         </w:tc>
@@ -3536,15 +3523,10 @@
           </w:tcPr>
           <w:p>
             <w:r>
-              <w:t>FR 2</w:t>
-            </w:r>
-            <w:r>
-              <w:t>2</w:t>
-            </w:r>
-            <w:r>
-              <w:t xml:space="preserve"> </w:t>
-            </w:r>
-          </w:p>
+              <w:t>FR 22</w:t>
+            </w:r>
+          </w:p>
+          <w:p/>
         </w:tc>
         <w:tc>
           <w:tcPr>
@@ -3552,7 +3534,7 @@
           </w:tcPr>
           <w:p>
             <w:r>
-              <w:t>PT able to response question via text communication. (Admin, User, 1)</w:t>
+              <w:t>PT able to change the frequency of the emails. (Admin, User, 1)</w:t>
             </w:r>
           </w:p>
         </w:tc>
@@ -3577,13 +3559,9 @@
           </w:tcPr>
           <w:p>
             <w:r>
-              <w:t>FR 2</w:t>
-            </w:r>
-            <w:r>
-              <w:t>3</w:t>
-            </w:r>
-          </w:p>
-          <w:p/>
+              <w:t>FR 23</w:t>
+            </w:r>
+          </w:p>
         </w:tc>
         <w:tc>
           <w:tcPr>
@@ -3591,8 +3569,7 @@
           </w:tcPr>
           <w:p>
             <w:r>
-              <w:lastRenderedPageBreak/>
-              <w:t>PT able to receive email notification. (Admin, User, 1)</w:t>
+              <w:t>PT able to track progress of each patients. (Admin, User,1)</w:t>
             </w:r>
           </w:p>
         </w:tc>
@@ -3617,10 +3594,8 @@
           </w:tcPr>
           <w:p>
             <w:r>
-              <w:t>FR 2</w:t>
-            </w:r>
-            <w:r>
-              <w:t>4</w:t>
+              <w:lastRenderedPageBreak/>
+              <w:t>FR 24</w:t>
             </w:r>
           </w:p>
         </w:tc>
@@ -3630,7 +3605,7 @@
           </w:tcPr>
           <w:p>
             <w:r>
-              <w:t>PT able to change the frequency of the emails. (Admin, User, 1)</w:t>
+              <w:t>PT user able to see indicator on each patient’s user profile. (Admin, User, 1)</w:t>
             </w:r>
           </w:p>
         </w:tc>
@@ -3643,7 +3618,7 @@
               <w:jc w:val="center"/>
             </w:pPr>
             <w:r>
-              <w:t>1-3</w:t>
+              <w:t>1-4</w:t>
             </w:r>
           </w:p>
         </w:tc>
@@ -3655,10 +3630,7 @@
           </w:tcPr>
           <w:p>
             <w:r>
-              <w:t>FR 2</w:t>
-            </w:r>
-            <w:r>
-              <w:t>5</w:t>
+              <w:t>FR 25</w:t>
             </w:r>
           </w:p>
         </w:tc>
@@ -3668,13 +3640,7 @@
           </w:tcPr>
           <w:p>
             <w:r>
-              <w:t xml:space="preserve">PT able to track </w:t>
-            </w:r>
-            <w:r>
-              <w:t xml:space="preserve">progress </w:t>
-            </w:r>
-            <w:r>
-              <w:t>of each patients. (Admin, User,1)</w:t>
+              <w:t>PT able to generate report on PT’s activity with patients by day, week or month. (Admin, User, 1)</w:t>
             </w:r>
           </w:p>
         </w:tc>
@@ -3690,6 +3656,7 @@
               <w:t>1-4</w:t>
             </w:r>
           </w:p>
+          <w:p/>
         </w:tc>
       </w:tr>
       <w:tr>
@@ -3699,10 +3666,7 @@
           </w:tcPr>
           <w:p>
             <w:r>
-              <w:t>FR 2</w:t>
-            </w:r>
-            <w:r>
-              <w:t>6</w:t>
+              <w:t>FR 26</w:t>
             </w:r>
           </w:p>
         </w:tc>
@@ -3712,7 +3676,7 @@
           </w:tcPr>
           <w:p>
             <w:r>
-              <w:t>PT user able to see indicator on each patient’s user profile. (Admin, User, 1)</w:t>
+              <w:t>Admin able to delete patient’s user profile. (Admin, 1)</w:t>
             </w:r>
           </w:p>
         </w:tc>
@@ -3725,13 +3689,9 @@
               <w:jc w:val="center"/>
             </w:pPr>
             <w:r>
-              <w:t>1-</w:t>
-            </w:r>
-            <w:r>
               <w:t>4</w:t>
             </w:r>
           </w:p>
-          <w:p/>
         </w:tc>
       </w:tr>
       <w:tr>
@@ -3741,169 +3701,9 @@
           </w:tcPr>
           <w:p>
             <w:r>
-              <w:t>FR 2</w:t>
-            </w:r>
-            <w:r>
-              <w:t>7</w:t>
-            </w:r>
-          </w:p>
-        </w:tc>
-        <w:tc>
-          <w:tcPr>
-            <w:tcW w:w="5616" w:type="dxa"/>
-          </w:tcPr>
-          <w:p>
-            <w:r>
-              <w:t>PT able to generate report on PT’s activity with patients by day, week or month. (Admin, User, 1)</w:t>
-            </w:r>
-          </w:p>
-        </w:tc>
-        <w:tc>
-          <w:tcPr>
-            <w:tcW w:w="1525" w:type="dxa"/>
-          </w:tcPr>
-          <w:p>
-            <w:pPr>
-              <w:jc w:val="center"/>
-            </w:pPr>
-            <w:r>
-              <w:t>1-4</w:t>
-            </w:r>
-          </w:p>
-        </w:tc>
-      </w:tr>
-      <w:tr>
-        <w:tc>
-          <w:tcPr>
-            <w:tcW w:w="1494" w:type="dxa"/>
-          </w:tcPr>
-          <w:p>
-            <w:r>
-              <w:t>FR 2</w:t>
-            </w:r>
-            <w:r>
-              <w:t>8</w:t>
-            </w:r>
-          </w:p>
-        </w:tc>
-        <w:tc>
-          <w:tcPr>
-            <w:tcW w:w="5616" w:type="dxa"/>
-          </w:tcPr>
-          <w:p>
-            <w:r>
-              <w:t>Patien</w:t>
-            </w:r>
-            <w:r>
-              <w:t>t</w:t>
-            </w:r>
-            <w:r>
-              <w:t xml:space="preserve"> able to create patient’s user profile. (Admin, User, 1)</w:t>
-            </w:r>
-          </w:p>
-        </w:tc>
-        <w:tc>
-          <w:tcPr>
-            <w:tcW w:w="1525" w:type="dxa"/>
-          </w:tcPr>
-          <w:p>
-            <w:pPr>
-              <w:jc w:val="center"/>
-            </w:pPr>
-            <w:r>
-              <w:t>1-3</w:t>
-            </w:r>
-          </w:p>
-        </w:tc>
-      </w:tr>
-      <w:tr>
-        <w:tc>
-          <w:tcPr>
-            <w:tcW w:w="1494" w:type="dxa"/>
-          </w:tcPr>
-          <w:p>
-            <w:r>
-              <w:t>FR 2</w:t>
-            </w:r>
-            <w:r>
-              <w:t>9</w:t>
-            </w:r>
-          </w:p>
-          <w:p/>
-        </w:tc>
-        <w:tc>
-          <w:tcPr>
-            <w:tcW w:w="5616" w:type="dxa"/>
-          </w:tcPr>
-          <w:p>
-            <w:r>
-              <w:t>Admin able to delete patient’s user profile. (Admin, 1)</w:t>
-            </w:r>
-          </w:p>
-        </w:tc>
-        <w:tc>
-          <w:tcPr>
-            <w:tcW w:w="1525" w:type="dxa"/>
-          </w:tcPr>
-          <w:p>
-            <w:pPr>
-              <w:jc w:val="center"/>
-            </w:pPr>
-            <w:r>
-              <w:t>1-3</w:t>
-            </w:r>
-          </w:p>
-        </w:tc>
-      </w:tr>
-      <w:tr>
-        <w:tc>
-          <w:tcPr>
-            <w:tcW w:w="1494" w:type="dxa"/>
-          </w:tcPr>
-          <w:p>
-            <w:r>
-              <w:t xml:space="preserve">FR </w:t>
-            </w:r>
-            <w:r>
-              <w:t>30</w:t>
-            </w:r>
-          </w:p>
-        </w:tc>
-        <w:tc>
-          <w:tcPr>
-            <w:tcW w:w="5616" w:type="dxa"/>
-          </w:tcPr>
-          <w:p>
-            <w:r>
-              <w:t>Patients User able to upload video to corresponds PTs only. (Admin, User, 1)</w:t>
-            </w:r>
-          </w:p>
-        </w:tc>
-        <w:tc>
-          <w:tcPr>
-            <w:tcW w:w="1525" w:type="dxa"/>
-          </w:tcPr>
-          <w:p>
-            <w:pPr>
-              <w:jc w:val="center"/>
-            </w:pPr>
-            <w:r>
-              <w:t>1-3</w:t>
-            </w:r>
-          </w:p>
-        </w:tc>
-      </w:tr>
-      <w:tr>
-        <w:tc>
-          <w:tcPr>
-            <w:tcW w:w="1494" w:type="dxa"/>
-          </w:tcPr>
-          <w:p>
-            <w:r>
-              <w:t>FR 31</w:t>
-            </w:r>
-          </w:p>
-          <w:p/>
+              <w:t>FR 27</w:t>
+            </w:r>
+          </w:p>
         </w:tc>
         <w:tc>
           <w:tcPr>
@@ -4210,7 +4010,6 @@
         <w:ind w:left="720"/>
       </w:pPr>
       <w:r>
-        <w:lastRenderedPageBreak/>
         <w:t xml:space="preserve">     Integrity: Data maintenance and accuracy without corruption</w:t>
       </w:r>
     </w:p>
@@ -4316,6 +4115,7 @@
         <w:ind w:left="1800"/>
       </w:pPr>
       <w:r>
+        <w:lastRenderedPageBreak/>
         <w:t>Data redundancy ensured via scheduled backups</w:t>
       </w:r>
     </w:p>
@@ -4660,7 +4460,6 @@
         <w:ind w:left="720"/>
       </w:pPr>
       <w:r>
-        <w:lastRenderedPageBreak/>
         <w:t xml:space="preserve">     Interoperability: Extent of software interfacing with other systems</w:t>
       </w:r>
     </w:p>
@@ -4803,6 +4602,7 @@
         <w:ind w:left="1800"/>
       </w:pPr>
       <w:r>
+        <w:lastRenderedPageBreak/>
         <w:t>HTML guidelines and standards</w:t>
       </w:r>
     </w:p>
@@ -5197,7 +4997,6 @@
               <w:rPr>
                 <w:b w:val="0"/>
               </w:rPr>
-              <w:lastRenderedPageBreak/>
               <w:t>Allow the therapist to send exercises to the patient directly</w:t>
             </w:r>
           </w:p>
@@ -5241,7 +5040,11 @@
         <w:ind w:left="360" w:firstLine="720"/>
       </w:pPr>
       <w:r>
-        <w:t>Most apps seem to be “one or the other”, either focused on giving the patient as much information as possible but not giving therapists a way to work with them directly, or giving therapists lots of control and ways of monitoring their patients but without providing the patient with ways of handling information or examining exercise routines. We are seeking to have the best of both worlds. We are focused on giving the therapist the most that we can, but without forgetting about the patient.</w:t>
+        <w:t xml:space="preserve">Most apps seem to be “one or the other”, either focused on giving the patient as much information as possible but not giving therapists a way to work with them directly, or giving therapists lots of control and ways of monitoring their patients but without providing the patient with ways of handling information or examining exercise routines. We are </w:t>
+      </w:r>
+      <w:r>
+        <w:lastRenderedPageBreak/>
+        <w:t>seeking to have the best of both worlds. We are focused on giving the therapist the most that we can, but without forgetting about the patient.</w:t>
       </w:r>
     </w:p>
     <w:p>
@@ -5360,8 +5163,13 @@
         <w:t>requires</w:t>
       </w:r>
       <w:r>
-        <w:t xml:space="preserve"> polyfills</w:t>
-      </w:r>
+        <w:t xml:space="preserve"> </w:t>
+      </w:r>
+      <w:proofErr w:type="spellStart"/>
+      <w:r>
+        <w:t>polyfills</w:t>
+      </w:r>
+      <w:proofErr w:type="spellEnd"/>
     </w:p>
     <w:p>
       <w:pPr>
@@ -5371,9 +5179,11 @@
           <w:numId w:val="1"/>
         </w:numPr>
       </w:pPr>
+      <w:proofErr w:type="spellStart"/>
       <w:r>
         <w:t>Phonegap</w:t>
       </w:r>
+      <w:proofErr w:type="spellEnd"/>
     </w:p>
     <w:p>
       <w:pPr>
@@ -5420,8 +5230,13 @@
         </w:numPr>
       </w:pPr>
       <w:r>
-        <w:t>Supported Browsers: Chrome (version 49 or greater), Firefox (version 52 or greater), Safari (version 10 or greater), Internet Explorer v.11, GoogleBot</w:t>
-      </w:r>
+        <w:t xml:space="preserve">Supported Browsers: Chrome (version 49 or greater), Firefox (version 52 or greater), Safari (version 10 or greater), Internet Explorer v.11, </w:t>
+      </w:r>
+      <w:proofErr w:type="spellStart"/>
+      <w:r>
+        <w:t>GoogleBot</w:t>
+      </w:r>
+      <w:proofErr w:type="spellEnd"/>
     </w:p>
     <w:p>
       <w:pPr>
@@ -5528,7 +5343,6 @@
         </w:numPr>
       </w:pPr>
       <w:r>
-        <w:lastRenderedPageBreak/>
         <w:t>MongoDB</w:t>
       </w:r>
     </w:p>
@@ -5633,6 +5447,7 @@
       </w:pPr>
       <w:bookmarkStart w:id="7" w:name="_Toc53345483"/>
       <w:r>
+        <w:lastRenderedPageBreak/>
         <w:t>Team</w:t>
       </w:r>
       <w:bookmarkEnd w:id="7"/>
@@ -5659,8 +5474,13 @@
         <w:ind w:left="720"/>
       </w:pPr>
       <w:r>
-        <w:t>Front End Dev: Michael Canson</w:t>
-      </w:r>
+        <w:t xml:space="preserve">Front End Dev: Michael </w:t>
+      </w:r>
+      <w:proofErr w:type="spellStart"/>
+      <w:r>
+        <w:t>Canson</w:t>
+      </w:r>
+      <w:proofErr w:type="spellEnd"/>
     </w:p>
     <w:p>
       <w:pPr>

</xml_diff>

<commit_message>
Push updates to documentation
</commit_message>
<xml_diff>
--- a/Milestones/M1/Milestone 1 Documentation.docx
+++ b/Milestones/M1/Milestone 1 Documentation.docx
@@ -85,7 +85,13 @@
               </w:tcPr>
               <w:p>
                 <w:r>
-                  <w:t>20OCT20</w:t>
+                  <w:t>2</w:t>
+                </w:r>
+                <w:r>
+                  <w:t>2</w:t>
+                </w:r>
+                <w:r>
+                  <w:t>OCT20</w:t>
                 </w:r>
               </w:p>
             </w:tc>
@@ -1231,7 +1237,7 @@
           <w:r>
             <w:fldChar w:fldCharType="separate"/>
           </w:r>
-          <w:hyperlink w:anchor="_Toc53345476" w:history="1">
+          <w:hyperlink w:anchor="_Toc54252148" w:history="1">
             <w:r>
               <w:rPr>
                 <w:rStyle w:val="Hyperlink"/>
@@ -1274,7 +1280,7 @@
                 <w:noProof/>
                 <w:webHidden/>
               </w:rPr>
-              <w:instrText xml:space="preserve"> PAGEREF _Toc53345476 \h </w:instrText>
+              <w:instrText xml:space="preserve"> PAGEREF _Toc54252148 \h </w:instrText>
             </w:r>
             <w:r>
               <w:rPr>
@@ -1319,7 +1325,7 @@
               <w:szCs w:val="22"/>
             </w:rPr>
           </w:pPr>
-          <w:hyperlink w:anchor="_Toc53345477" w:history="1">
+          <w:hyperlink w:anchor="_Toc54252149" w:history="1">
             <w:r>
               <w:rPr>
                 <w:rStyle w:val="Hyperlink"/>
@@ -1362,7 +1368,7 @@
                 <w:noProof/>
                 <w:webHidden/>
               </w:rPr>
-              <w:instrText xml:space="preserve"> PAGEREF _Toc53345477 \h </w:instrText>
+              <w:instrText xml:space="preserve"> PAGEREF _Toc54252149 \h </w:instrText>
             </w:r>
             <w:r>
               <w:rPr>
@@ -1407,7 +1413,7 @@
               <w:szCs w:val="22"/>
             </w:rPr>
           </w:pPr>
-          <w:hyperlink w:anchor="_Toc53345478" w:history="1">
+          <w:hyperlink w:anchor="_Toc54252150" w:history="1">
             <w:r>
               <w:rPr>
                 <w:rStyle w:val="Hyperlink"/>
@@ -1450,7 +1456,7 @@
                 <w:noProof/>
                 <w:webHidden/>
               </w:rPr>
-              <w:instrText xml:space="preserve"> PAGEREF _Toc53345478 \h </w:instrText>
+              <w:instrText xml:space="preserve"> PAGEREF _Toc54252150 \h </w:instrText>
             </w:r>
             <w:r>
               <w:rPr>
@@ -1495,7 +1501,7 @@
               <w:szCs w:val="22"/>
             </w:rPr>
           </w:pPr>
-          <w:hyperlink w:anchor="_Toc53345479" w:history="1">
+          <w:hyperlink w:anchor="_Toc54252151" w:history="1">
             <w:r>
               <w:rPr>
                 <w:rStyle w:val="Hyperlink"/>
@@ -1538,7 +1544,7 @@
                 <w:noProof/>
                 <w:webHidden/>
               </w:rPr>
-              <w:instrText xml:space="preserve"> PAGEREF _Toc53345479 \h </w:instrText>
+              <w:instrText xml:space="preserve"> PAGEREF _Toc54252151 \h </w:instrText>
             </w:r>
             <w:r>
               <w:rPr>
@@ -1583,7 +1589,7 @@
               <w:szCs w:val="22"/>
             </w:rPr>
           </w:pPr>
-          <w:hyperlink w:anchor="_Toc53345480" w:history="1">
+          <w:hyperlink w:anchor="_Toc54252152" w:history="1">
             <w:r>
               <w:rPr>
                 <w:rStyle w:val="Hyperlink"/>
@@ -1626,7 +1632,7 @@
                 <w:noProof/>
                 <w:webHidden/>
               </w:rPr>
-              <w:instrText xml:space="preserve"> PAGEREF _Toc53345480 \h </w:instrText>
+              <w:instrText xml:space="preserve"> PAGEREF _Toc54252152 \h </w:instrText>
             </w:r>
             <w:r>
               <w:rPr>
@@ -1671,7 +1677,7 @@
               <w:szCs w:val="22"/>
             </w:rPr>
           </w:pPr>
-          <w:hyperlink w:anchor="_Toc53345481" w:history="1">
+          <w:hyperlink w:anchor="_Toc54252153" w:history="1">
             <w:r>
               <w:rPr>
                 <w:rStyle w:val="Hyperlink"/>
@@ -1714,7 +1720,7 @@
                 <w:noProof/>
                 <w:webHidden/>
               </w:rPr>
-              <w:instrText xml:space="preserve"> PAGEREF _Toc53345481 \h </w:instrText>
+              <w:instrText xml:space="preserve"> PAGEREF _Toc54252153 \h </w:instrText>
             </w:r>
             <w:r>
               <w:rPr>
@@ -1759,7 +1765,7 @@
               <w:szCs w:val="22"/>
             </w:rPr>
           </w:pPr>
-          <w:hyperlink w:anchor="_Toc53345482" w:history="1">
+          <w:hyperlink w:anchor="_Toc54252154" w:history="1">
             <w:r>
               <w:rPr>
                 <w:rStyle w:val="Hyperlink"/>
@@ -1802,7 +1808,7 @@
                 <w:noProof/>
                 <w:webHidden/>
               </w:rPr>
-              <w:instrText xml:space="preserve"> PAGEREF _Toc53345482 \h </w:instrText>
+              <w:instrText xml:space="preserve"> PAGEREF _Toc54252154 \h </w:instrText>
             </w:r>
             <w:r>
               <w:rPr>
@@ -1847,7 +1853,7 @@
               <w:szCs w:val="22"/>
             </w:rPr>
           </w:pPr>
-          <w:hyperlink w:anchor="_Toc53345483" w:history="1">
+          <w:hyperlink w:anchor="_Toc54252155" w:history="1">
             <w:r>
               <w:rPr>
                 <w:rStyle w:val="Hyperlink"/>
@@ -1890,7 +1896,7 @@
                 <w:noProof/>
                 <w:webHidden/>
               </w:rPr>
-              <w:instrText xml:space="preserve"> PAGEREF _Toc53345483 \h </w:instrText>
+              <w:instrText xml:space="preserve"> PAGEREF _Toc54252155 \h </w:instrText>
             </w:r>
             <w:r>
               <w:rPr>
@@ -1935,7 +1941,7 @@
               <w:szCs w:val="22"/>
             </w:rPr>
           </w:pPr>
-          <w:hyperlink w:anchor="_Toc53345484" w:history="1">
+          <w:hyperlink w:anchor="_Toc54252156" w:history="1">
             <w:r>
               <w:rPr>
                 <w:rStyle w:val="Hyperlink"/>
@@ -1978,7 +1984,7 @@
                 <w:noProof/>
                 <w:webHidden/>
               </w:rPr>
-              <w:instrText xml:space="preserve"> PAGEREF _Toc53345484 \h </w:instrText>
+              <w:instrText xml:space="preserve"> PAGEREF _Toc54252156 \h </w:instrText>
             </w:r>
             <w:r>
               <w:rPr>
@@ -2045,7 +2051,7 @@
           <w:numId w:val="1"/>
         </w:numPr>
       </w:pPr>
-      <w:bookmarkStart w:id="0" w:name="_Toc53345476"/>
+      <w:bookmarkStart w:id="0" w:name="_Toc54252148"/>
       <w:r>
         <w:lastRenderedPageBreak/>
         <w:t>Executive Summary</w:t>
@@ -2131,7 +2137,7 @@
           <w:numId w:val="1"/>
         </w:numPr>
       </w:pPr>
-      <w:bookmarkStart w:id="1" w:name="_Toc53345477"/>
+      <w:bookmarkStart w:id="1" w:name="_Toc54252149"/>
       <w:r>
         <w:t>Personas and User Stories</w:t>
       </w:r>
@@ -2360,7 +2366,13 @@
         <w:t xml:space="preserve">they are </w:t>
       </w:r>
       <w:r>
-        <w:t xml:space="preserve">responding to messages, developing exercise plans, or assessing uploaded videos from the patient. This allows for therapists and their supervisors to extract meaningful metrics to evaluate themselves and staffing needs (4).  </w:t>
+        <w:t>responding to messages, developing exercise plans, or assessing uploaded videos from the patient. This allows for therapists and their supervisors to extract meaningful metrics to evaluate themselves and staffing needs (</w:t>
+      </w:r>
+      <w:r>
+        <w:t>1-</w:t>
+      </w:r>
+      <w:r>
+        <w:t xml:space="preserve">4).  </w:t>
       </w:r>
     </w:p>
     <w:p/>
@@ -2372,7 +2384,7 @@
           <w:numId w:val="1"/>
         </w:numPr>
       </w:pPr>
-      <w:bookmarkStart w:id="2" w:name="_Toc53345478"/>
+      <w:bookmarkStart w:id="2" w:name="_Toc54252150"/>
       <w:r>
         <w:t>Data Definitions</w:t>
       </w:r>
@@ -2625,7 +2637,7 @@
           <w:numId w:val="1"/>
         </w:numPr>
       </w:pPr>
-      <w:bookmarkStart w:id="3" w:name="_Toc53345479"/>
+      <w:bookmarkStart w:id="3" w:name="_Toc54252151"/>
       <w:r>
         <w:t>Functional Requirements</w:t>
       </w:r>
@@ -3740,7 +3752,7 @@
           <w:numId w:val="1"/>
         </w:numPr>
       </w:pPr>
-      <w:bookmarkStart w:id="4" w:name="_Toc53345480"/>
+      <w:bookmarkStart w:id="4" w:name="_Toc54252152"/>
       <w:r>
         <w:t>Non-Functional Requirements</w:t>
       </w:r>
@@ -4336,6 +4348,20 @@
     </w:p>
     <w:p>
       <w:pPr>
+        <w:pStyle w:val="ListParagraph"/>
+        <w:numPr>
+          <w:ilvl w:val="0"/>
+          <w:numId w:val="4"/>
+        </w:numPr>
+        <w:spacing w:after="0" w:line="240" w:lineRule="auto"/>
+        <w:ind w:left="1800"/>
+      </w:pPr>
+      <w:r>
+        <w:t>Java Spark allows for efficient vertical and horizontal scaling, with an emphasis on distributed database clusters, which allows for parallelization of queries to maximize speed even with fragmented data locales</w:t>
+      </w:r>
+    </w:p>
+    <w:p>
+      <w:pPr>
         <w:spacing w:after="0" w:line="240" w:lineRule="auto"/>
         <w:ind w:left="720"/>
       </w:pPr>
@@ -4565,6 +4591,7 @@
         <w:ind w:left="1800"/>
       </w:pPr>
       <w:r>
+        <w:lastRenderedPageBreak/>
         <w:t>Developed for different OS platforms</w:t>
       </w:r>
     </w:p>
@@ -4602,7 +4629,6 @@
         <w:ind w:left="1800"/>
       </w:pPr>
       <w:r>
-        <w:lastRenderedPageBreak/>
         <w:t>HTML guidelines and standards</w:t>
       </w:r>
     </w:p>
@@ -4653,7 +4679,7 @@
           <w:numId w:val="1"/>
         </w:numPr>
       </w:pPr>
-      <w:bookmarkStart w:id="5" w:name="_Toc53345481"/>
+      <w:bookmarkStart w:id="5" w:name="_Toc54252153"/>
       <w:r>
         <w:t>Competitive Analysis</w:t>
       </w:r>
@@ -5040,11 +5066,11 @@
         <w:ind w:left="360" w:firstLine="720"/>
       </w:pPr>
       <w:r>
-        <w:t xml:space="preserve">Most apps seem to be “one or the other”, either focused on giving the patient as much information as possible but not giving therapists a way to work with them directly, or giving therapists lots of control and ways of monitoring their patients but without providing the patient with ways of handling information or examining exercise routines. We are </w:t>
+        <w:t xml:space="preserve">Most apps seem to be “one or the other”, either focused on giving the patient as much information as possible but not giving therapists a way to work with them directly, or </w:t>
       </w:r>
       <w:r>
         <w:lastRenderedPageBreak/>
-        <w:t>seeking to have the best of both worlds. We are focused on giving the therapist the most that we can, but without forgetting about the patient.</w:t>
+        <w:t>giving therapists lots of control and ways of monitoring their patients but without providing the patient with ways of handling information or examining exercise routines. We are seeking to have the best of both worlds. We are focused on giving the therapist the most that we can, but without forgetting about the patient.</w:t>
       </w:r>
     </w:p>
     <w:p>
@@ -5065,7 +5091,7 @@
           <w:numId w:val="1"/>
         </w:numPr>
       </w:pPr>
-      <w:bookmarkStart w:id="6" w:name="_Toc53345482"/>
+      <w:bookmarkStart w:id="6" w:name="_Toc54252154"/>
       <w:r>
         <w:t>High-Level System Requirement</w:t>
       </w:r>
@@ -5163,13 +5189,8 @@
         <w:t>requires</w:t>
       </w:r>
       <w:r>
-        <w:t xml:space="preserve"> </w:t>
-      </w:r>
-      <w:proofErr w:type="spellStart"/>
-      <w:r>
-        <w:t>polyfills</w:t>
-      </w:r>
-      <w:proofErr w:type="spellEnd"/>
+        <w:t xml:space="preserve"> polyfills</w:t>
+      </w:r>
     </w:p>
     <w:p>
       <w:pPr>
@@ -5179,11 +5200,9 @@
           <w:numId w:val="1"/>
         </w:numPr>
       </w:pPr>
-      <w:proofErr w:type="spellStart"/>
-      <w:r>
-        <w:t>Phonegap</w:t>
-      </w:r>
-      <w:proofErr w:type="spellEnd"/>
+      <w:r>
+        <w:t>Material-UI</w:t>
+      </w:r>
     </w:p>
     <w:p>
       <w:pPr>
@@ -5194,19 +5213,7 @@
         </w:numPr>
       </w:pPr>
       <w:r>
-        <w:t>Version 9.0.0</w:t>
-      </w:r>
-    </w:p>
-    <w:p>
-      <w:pPr>
-        <w:pStyle w:val="ListParagraph"/>
-        <w:numPr>
-          <w:ilvl w:val="1"/>
-          <w:numId w:val="1"/>
-        </w:numPr>
-      </w:pPr>
-      <w:r>
-        <w:t>Material-UI</w:t>
+        <w:t>Version 4.11.0</w:t>
       </w:r>
     </w:p>
     <w:p>
@@ -5218,25 +5225,8 @@
         </w:numPr>
       </w:pPr>
       <w:r>
-        <w:t>Version 4.11.0</w:t>
-      </w:r>
-    </w:p>
-    <w:p>
-      <w:pPr>
-        <w:pStyle w:val="ListParagraph"/>
-        <w:numPr>
-          <w:ilvl w:val="2"/>
-          <w:numId w:val="1"/>
-        </w:numPr>
-      </w:pPr>
-      <w:r>
-        <w:t xml:space="preserve">Supported Browsers: Chrome (version 49 or greater), Firefox (version 52 or greater), Safari (version 10 or greater), Internet Explorer v.11, </w:t>
-      </w:r>
-      <w:proofErr w:type="spellStart"/>
-      <w:r>
-        <w:t>GoogleBot</w:t>
-      </w:r>
-      <w:proofErr w:type="spellEnd"/>
+        <w:t>Supported Browsers: Chrome (version 49 or greater), Firefox (version 52 or greater), Safari (version 10 or greater), Internet Explorer v.11, GoogleBot</w:t>
+      </w:r>
     </w:p>
     <w:p>
       <w:pPr>
@@ -5331,7 +5321,7 @@
         </w:numPr>
       </w:pPr>
       <w:r>
-        <w:t>Database Frameworks</w:t>
+        <w:t>Database</w:t>
       </w:r>
     </w:p>
     <w:p>
@@ -5343,7 +5333,13 @@
         </w:numPr>
       </w:pPr>
       <w:r>
-        <w:t>MongoDB</w:t>
+        <w:t>M</w:t>
+      </w:r>
+      <w:r>
+        <w:t>y</w:t>
+      </w:r>
+      <w:r>
+        <w:t>SQL</w:t>
       </w:r>
     </w:p>
     <w:p>
@@ -5355,7 +5351,10 @@
         </w:numPr>
       </w:pPr>
       <w:r>
-        <w:t>Version 4.4.0</w:t>
+        <w:t xml:space="preserve">Version </w:t>
+      </w:r>
+      <w:r>
+        <w:t>8.20.0</w:t>
       </w:r>
     </w:p>
     <w:p>
@@ -5399,6 +5398,12 @@
       <w:r>
         <w:t>: EC2, EBS, Elastic IP</w:t>
       </w:r>
+      <w:r>
+        <w:t>, RDS</w:t>
+      </w:r>
+      <w:r>
+        <w:t xml:space="preserve"> </w:t>
+      </w:r>
     </w:p>
     <w:p>
       <w:pPr>
@@ -5445,7 +5450,7 @@
           <w:numId w:val="1"/>
         </w:numPr>
       </w:pPr>
-      <w:bookmarkStart w:id="7" w:name="_Toc53345483"/>
+      <w:bookmarkStart w:id="7" w:name="_Toc54252155"/>
       <w:r>
         <w:lastRenderedPageBreak/>
         <w:t>Team</w:t>
@@ -5474,13 +5479,8 @@
         <w:ind w:left="720"/>
       </w:pPr>
       <w:r>
-        <w:t xml:space="preserve">Front End Dev: Michael </w:t>
-      </w:r>
-      <w:proofErr w:type="spellStart"/>
-      <w:r>
-        <w:t>Canson</w:t>
-      </w:r>
-      <w:proofErr w:type="spellEnd"/>
+        <w:t>Front End Dev: Michael Canson</w:t>
+      </w:r>
     </w:p>
     <w:p>
       <w:pPr>
@@ -5495,7 +5495,10 @@
         <w:ind w:left="720"/>
       </w:pPr>
       <w:r>
-        <w:t>Backend Lead: Peter Hu</w:t>
+        <w:t xml:space="preserve">Backend Lead: </w:t>
+      </w:r>
+      <w:r>
+        <w:t>Brooke Porter</w:t>
       </w:r>
     </w:p>
     <w:p>
@@ -5503,7 +5506,10 @@
         <w:ind w:left="720"/>
       </w:pPr>
       <w:r>
-        <w:t>Backend Engineer: Brooke Porter</w:t>
+        <w:t xml:space="preserve">Backend Engineer: </w:t>
+      </w:r>
+      <w:r>
+        <w:t>Eric Chen</w:t>
       </w:r>
     </w:p>
     <w:p>
@@ -5530,7 +5536,7 @@
           <w:numId w:val="1"/>
         </w:numPr>
       </w:pPr>
-      <w:bookmarkStart w:id="8" w:name="_Toc53345484"/>
+      <w:bookmarkStart w:id="8" w:name="_Toc54252156"/>
       <w:r>
         <w:t>Checklist</w:t>
       </w:r>

</xml_diff>